<commit_message>
starting 10-fold CV to find optimal threshold. Needs to be fixed
</commit_message>
<xml_diff>
--- a/Statistical Analysis.docx
+++ b/Statistical Analysis.docx
@@ -306,54 +306,31 @@
         <w:t>To generate the statistical analysis components of this study R version 4.2.0 was used</w:t>
       </w:r>
       <w:r>
-        <w:t xml:space="preserve"> within Rstudio 2022.07.2 Build 576. After importing, mapping, and factorizing each variable accordingly several subsets of the data were prepared such that each subset only included the relevant features corresponding to three</w:t>
+        <w:t xml:space="preserve"> within Rstudio 2022.07.2 Build 576. After importing, mapping, and factorizing each variable accordingly several subsets of the data were prepared such that each subset only included the relevant features corresponding to </w:t>
+      </w:r>
+      <w:del w:id="0" w:author="Ethan Bard" w:date="2022-12-01T08:32:00Z">
+        <w:r>
+          <w:delText>three</w:delText>
+        </w:r>
+        <w:r>
+          <w:delText xml:space="preserve"> </w:delText>
+        </w:r>
+      </w:del>
+      <w:ins w:id="1" w:author="Ethan Bard" w:date="2022-12-01T08:32:00Z">
+        <w:r>
+          <w:t>six</w:t>
+        </w:r>
+        <w:r>
+          <w:t xml:space="preserve"> </w:t>
+        </w:r>
+      </w:ins>
+      <w:commentRangeStart w:id="2"/>
+      <w:commentRangeStart w:id="3"/>
+      <w:r>
+        <w:t>multiple logistic regression</w:t>
       </w:r>
       <w:r>
         <w:t xml:space="preserve"> </w:t>
-      </w:r>
-      <w:commentRangeStart w:id="0"/>
-      <w:commentRangeStart w:id="1"/>
-      <w:r>
-        <w:t>multiple logistic regression</w:t>
-      </w:r>
-      <w:r>
-        <w:t xml:space="preserve"> </w:t>
-      </w:r>
-      <w:commentRangeEnd w:id="0"/>
-      <w:r>
-        <w:rPr>
-          <w:rStyle w:val="CommentReference"/>
-        </w:rPr>
-        <w:commentReference w:id="0"/>
-      </w:r>
-      <w:commentRangeEnd w:id="1"/>
-      <w:r>
-        <w:rPr>
-          <w:rStyle w:val="CommentReference"/>
-        </w:rPr>
-        <w:commentReference w:id="1"/>
-      </w:r>
-      <w:r>
-        <w:t>models to be used as starting points for the model evaluation and selection process.</w:t>
-      </w:r>
-      <w:r>
-        <w:t xml:space="preserve"> Logistic regression requires that the observations do not contain any missing values which is a significant challenge for this study due to the sparsity of NHANES datasets. By creating subsets of the available </w:t>
-      </w:r>
-      <w:r>
-        <w:t>data,</w:t>
-      </w:r>
-      <w:r>
-        <w:t xml:space="preserve"> we </w:t>
-      </w:r>
-      <w:r>
-        <w:t>can</w:t>
-      </w:r>
-      <w:r>
-        <w:t xml:space="preserve"> retain a larger proportion of observations after removing any records with missing values. </w:t>
-      </w:r>
-      <w:commentRangeStart w:id="2"/>
-      <w:r>
-        <w:t>The three base models’ features were determined by considering best practices regarding selecting groups of variables which share common characteristics</w:t>
       </w:r>
       <w:commentRangeEnd w:id="2"/>
       <w:r>
@@ -362,17 +339,83 @@
         </w:rPr>
         <w:commentReference w:id="2"/>
       </w:r>
+      <w:commentRangeEnd w:id="3"/>
+      <w:r>
+        <w:rPr>
+          <w:rStyle w:val="CommentReference"/>
+        </w:rPr>
+        <w:commentReference w:id="3"/>
+      </w:r>
+      <w:r>
+        <w:t>models to be used as starting points for the model evaluation and selection process.</w:t>
+      </w:r>
+      <w:r>
+        <w:t xml:space="preserve"> Logistic regression requires that the observations do not contain any missing values which is a significant challenge for this study due to the sparsity of NHANES datasets. </w:t>
+      </w:r>
+      <w:commentRangeStart w:id="4"/>
+      <w:r>
+        <w:t xml:space="preserve">By creating subsets of the available </w:t>
+      </w:r>
+      <w:r>
+        <w:t>data,</w:t>
+      </w:r>
+      <w:r>
+        <w:t xml:space="preserve"> we </w:t>
+      </w:r>
+      <w:r>
+        <w:t>can</w:t>
+      </w:r>
+      <w:r>
+        <w:t xml:space="preserve"> retain a larger proportion of observations after removing any records with missing values</w:t>
+      </w:r>
+      <w:commentRangeEnd w:id="4"/>
+      <w:r>
+        <w:rPr>
+          <w:rStyle w:val="CommentReference"/>
+        </w:rPr>
+        <w:commentReference w:id="4"/>
+      </w:r>
       <w:r>
         <w:t xml:space="preserve">. </w:t>
       </w:r>
-      <w:commentRangeStart w:id="3"/>
+      <w:commentRangeStart w:id="5"/>
+      <w:r>
+        <w:t xml:space="preserve">The </w:t>
+      </w:r>
+      <w:del w:id="6" w:author="Ethan Bard" w:date="2022-12-01T08:31:00Z">
+        <w:r>
+          <w:delText xml:space="preserve">three </w:delText>
+        </w:r>
+      </w:del>
+      <w:ins w:id="7" w:author="Ethan Bard" w:date="2022-12-01T08:31:00Z">
+        <w:r>
+          <w:t>six</w:t>
+        </w:r>
+        <w:r>
+          <w:t xml:space="preserve"> </w:t>
+        </w:r>
+      </w:ins>
+      <w:r>
+        <w:t>base models’ features were determined by considering best practices regarding selecting groups of variables which share common characteristics</w:t>
+      </w:r>
+      <w:commentRangeEnd w:id="5"/>
+      <w:r>
+        <w:rPr>
+          <w:rStyle w:val="CommentReference"/>
+        </w:rPr>
+        <w:commentReference w:id="5"/>
+      </w:r>
+      <w:r>
+        <w:t xml:space="preserve">. </w:t>
+      </w:r>
+      <w:commentRangeStart w:id="8"/>
       <w:r>
         <w:rPr>
           <w:highlight w:val="yellow"/>
         </w:rPr>
         <w:t>Table x</w:t>
       </w:r>
-      <w:commentRangeEnd w:id="3"/>
+      <w:commentRangeEnd w:id="8"/>
       <w:r>
         <w:rPr>
           <w:highlight w:val="yellow"/>
@@ -384,7 +427,7 @@
           <w:rStyle w:val="CommentReference"/>
           <w:highlight w:val="yellow"/>
         </w:rPr>
-        <w:commentReference w:id="3"/>
+        <w:commentReference w:id="8"/>
       </w:r>
       <w:r>
         <w:t>describes the</w:t>
@@ -414,7 +457,23 @@
         <w:t xml:space="preserve">. </w:t>
       </w:r>
       <w:r>
-        <w:t xml:space="preserve">All three base models </w:t>
+        <w:t xml:space="preserve">All </w:t>
+      </w:r>
+      <w:del w:id="9" w:author="Ethan Bard" w:date="2022-12-01T08:33:00Z">
+        <w:r>
+          <w:delText xml:space="preserve">three </w:delText>
+        </w:r>
+      </w:del>
+      <w:ins w:id="10" w:author="Ethan Bard" w:date="2022-12-01T08:33:00Z">
+        <w:r>
+          <w:t>six</w:t>
+        </w:r>
+        <w:r>
+          <w:t xml:space="preserve"> </w:t>
+        </w:r>
+      </w:ins>
+      <w:r>
+        <w:t xml:space="preserve">base models </w:t>
       </w:r>
       <w:r>
         <w:t>appear to</w:t>
@@ -446,19 +505,19 @@
       <w:r>
         <w:t xml:space="preserve"> </w:t>
       </w:r>
-      <w:commentRangeStart w:id="4"/>
+      <w:commentRangeStart w:id="11"/>
       <w:r>
         <w:t>Bayesian Information Criterion (BIC)</w:t>
       </w:r>
       <w:r>
         <w:t>.</w:t>
       </w:r>
-      <w:commentRangeEnd w:id="4"/>
+      <w:commentRangeEnd w:id="11"/>
       <w:r>
         <w:rPr>
           <w:rStyle w:val="CommentReference"/>
         </w:rPr>
-        <w:commentReference w:id="4"/>
+        <w:commentReference w:id="11"/>
       </w:r>
       <w:r>
         <w:t xml:space="preserve"> </w:t>
@@ -682,8 +741,8 @@
         </w:rPr>
         <w:t xml:space="preserve">the range of </w:t>
       </w:r>
-      <w:commentRangeStart w:id="5"/>
-      <w:commentRangeStart w:id="6"/>
+      <w:commentRangeStart w:id="12"/>
+      <w:commentRangeStart w:id="13"/>
       <w:r>
         <w:rPr>
           <w:highlight w:val="yellow"/>
@@ -696,20 +755,20 @@
         </w:rPr>
         <w:t xml:space="preserve"> </w:t>
       </w:r>
-      <w:commentRangeEnd w:id="5"/>
+      <w:commentRangeEnd w:id="12"/>
       <w:r>
         <w:rPr>
           <w:rStyle w:val="CommentReference"/>
           <w:highlight w:val="yellow"/>
         </w:rPr>
-        <w:commentReference w:id="5"/>
-      </w:r>
-      <w:commentRangeEnd w:id="6"/>
+        <w:commentReference w:id="12"/>
+      </w:r>
+      <w:commentRangeEnd w:id="13"/>
       <w:r>
         <w:rPr>
           <w:rStyle w:val="CommentReference"/>
         </w:rPr>
-        <w:commentReference w:id="6"/>
+        <w:commentReference w:id="13"/>
       </w:r>
       <w:r>
         <w:rPr>
@@ -22817,7 +22876,7 @@
 
 <file path=word/comments.xml><?xml version="1.0" encoding="utf-8"?>
 <w:comments xmlns:wpc="http://schemas.microsoft.com/office/word/2010/wordprocessingCanvas" xmlns:cx="http://schemas.microsoft.com/office/drawing/2014/chartex" xmlns:cx1="http://schemas.microsoft.com/office/drawing/2015/9/8/chartex" xmlns:cx2="http://schemas.microsoft.com/office/drawing/2015/10/21/chartex" xmlns:cx3="http://schemas.microsoft.com/office/drawing/2016/5/9/chartex" xmlns:cx4="http://schemas.microsoft.com/office/drawing/2016/5/10/chartex" xmlns:cx5="http://schemas.microsoft.com/office/drawing/2016/5/11/chartex" xmlns:cx6="http://schemas.microsoft.com/office/drawing/2016/5/12/chartex" xmlns:cx7="http://schemas.microsoft.com/office/drawing/2016/5/13/chartex" xmlns:cx8="http://schemas.microsoft.com/office/drawing/2016/5/14/chartex" xmlns:mc="http://schemas.openxmlformats.org/markup-compatibility/2006" xmlns:aink="http://schemas.microsoft.com/office/drawing/2016/ink" xmlns:am3d="http://schemas.microsoft.com/office/drawing/2017/model3d" xmlns:o="urn:schemas-microsoft-com:office:office" xmlns:oel="http://schemas.microsoft.com/office/2019/extlst" xmlns:r="http://schemas.openxmlformats.org/officeDocument/2006/relationships" xmlns:m="http://schemas.openxmlformats.org/officeDocument/2006/math" xmlns:v="urn:schemas-microsoft-com:vml" xmlns:wp14="http://schemas.microsoft.com/office/word/2010/wordprocessingDrawing" xmlns:wp="http://schemas.openxmlformats.org/drawingml/2006/wordprocessingDrawing" xmlns:w10="urn:schemas-microsoft-com:office:word" xmlns:w="http://schemas.openxmlformats.org/wordprocessingml/2006/main" xmlns:w14="http://schemas.microsoft.com/office/word/2010/wordml" xmlns:w15="http://schemas.microsoft.com/office/word/2012/wordml" xmlns:w16cex="http://schemas.microsoft.com/office/word/2018/wordml/cex" xmlns:w16cid="http://schemas.microsoft.com/office/word/2016/wordml/cid" xmlns:w16="http://schemas.microsoft.com/office/word/2018/wordml" xmlns:w16sdtdh="http://schemas.microsoft.com/office/word/2020/wordml/sdtdatahash" xmlns:w16se="http://schemas.microsoft.com/office/word/2015/wordml/symex" xmlns:wpg="http://schemas.microsoft.com/office/word/2010/wordprocessingGroup" xmlns:wpi="http://schemas.microsoft.com/office/word/2010/wordprocessingInk" xmlns:wne="http://schemas.microsoft.com/office/word/2006/wordml" xmlns:wps="http://schemas.microsoft.com/office/word/2010/wordprocessingShape" mc:Ignorable="w14 w15 w16se w16cid w16 w16cex w16sdtdh wp14">
-  <w:comment w:id="0" w:author="Ethan Bard" w:date="2022-11-07T19:39:00Z" w:initials="EB">
+  <w:comment w:id="2" w:author="Ethan Bard [2]" w:date="2022-11-07T19:39:00Z" w:initials="EB">
     <w:p>
       <w:pPr>
         <w:pStyle w:val="CommentText"/>
@@ -22838,7 +22897,7 @@
       </w:hyperlink>
     </w:p>
   </w:comment>
-  <w:comment w:id="1" w:author="Ethan Bard" w:date="2022-11-07T19:39:00Z" w:initials="EB">
+  <w:comment w:id="3" w:author="Ethan Bard [2]" w:date="2022-11-07T19:39:00Z" w:initials="EB">
     <w:p>
       <w:pPr>
         <w:pStyle w:val="CommentText"/>
@@ -22854,7 +22913,7 @@
       </w:r>
     </w:p>
   </w:comment>
-  <w:comment w:id="2" w:author="Ethan Bard [2]" w:date="2022-10-13T16:07:00Z" w:initials="EB">
+  <w:comment w:id="4" w:author="Ethan Bard" w:date="2022-12-01T08:32:00Z" w:initials="EB">
     <w:p>
       <w:pPr>
         <w:pStyle w:val="CommentText"/>
@@ -22866,11 +22925,11 @@
         <w:annotationRef/>
       </w:r>
       <w:r>
-        <w:t>Can expand on this after seeing other sections. Need to add more about how we ultimately decided the variables/mapping</w:t>
+        <w:t>This may be redundant. I think the model will do this whether I filter the datasets or not…</w:t>
       </w:r>
     </w:p>
   </w:comment>
-  <w:comment w:id="3" w:author="Ethan Bard [2]" w:date="2022-10-12T14:45:00Z" w:initials="EB">
+  <w:comment w:id="5" w:author="Ethan Bard" w:date="2022-10-13T16:07:00Z" w:initials="EB">
     <w:p>
       <w:pPr>
         <w:pStyle w:val="CommentText"/>
@@ -22882,11 +22941,11 @@
         <w:annotationRef/>
       </w:r>
       <w:r>
-        <w:t xml:space="preserve">Replace with actual location/table# </w:t>
+        <w:t>Can expand on this after seeing other sections. Need to add more about how we ultimately decided the variables/mapping</w:t>
       </w:r>
     </w:p>
   </w:comment>
-  <w:comment w:id="4" w:author="Ethan Bard [2]" w:date="2022-10-12T16:11:00Z" w:initials="EB">
+  <w:comment w:id="8" w:author="Ethan Bard" w:date="2022-10-12T14:45:00Z" w:initials="EB">
     <w:p>
       <w:pPr>
         <w:pStyle w:val="CommentText"/>
@@ -22898,11 +22957,11 @@
         <w:annotationRef/>
       </w:r>
       <w:r>
-        <w:t>Should we include formulas, or describe more in depth how these measurements are derived?</w:t>
+        <w:t xml:space="preserve">Replace with actual location/table# </w:t>
       </w:r>
     </w:p>
   </w:comment>
-  <w:comment w:id="5" w:author="Ethan Bard [2]" w:date="2022-10-13T09:51:00Z" w:initials="EB">
+  <w:comment w:id="11" w:author="Ethan Bard" w:date="2022-10-12T16:11:00Z" w:initials="EB">
     <w:p>
       <w:pPr>
         <w:pStyle w:val="CommentText"/>
@@ -22914,11 +22973,27 @@
         <w:annotationRef/>
       </w:r>
       <w:r>
-        <w:t>Citation needed here</w:t>
+        <w:t>Should we include formulas, or describe more in depth how these measurements are derived?</w:t>
       </w:r>
     </w:p>
   </w:comment>
-  <w:comment w:id="6" w:author="Ethan Bard" w:date="2022-11-07T19:25:00Z" w:initials="EB">
+  <w:comment w:id="12" w:author="Ethan Bard" w:date="2022-10-13T09:51:00Z" w:initials="EB">
+    <w:p>
+      <w:pPr>
+        <w:pStyle w:val="CommentText"/>
+      </w:pPr>
+      <w:r>
+        <w:rPr>
+          <w:rStyle w:val="CommentReference"/>
+        </w:rPr>
+        <w:annotationRef/>
+      </w:r>
+      <w:r>
+        <w:t>Citation needed here</w:t>
+      </w:r>
+    </w:p>
+  </w:comment>
+  <w:comment w:id="13" w:author="Ethan Bard [2]" w:date="2022-11-07T19:25:00Z" w:initials="EB">
     <w:p>
       <w:pPr>
         <w:pStyle w:val="CommentText"/>
@@ -22948,6 +23023,7 @@
 <w15:commentsEx xmlns:wpc="http://schemas.microsoft.com/office/word/2010/wordprocessingCanvas" xmlns:cx="http://schemas.microsoft.com/office/drawing/2014/chartex" xmlns:cx1="http://schemas.microsoft.com/office/drawing/2015/9/8/chartex" xmlns:cx2="http://schemas.microsoft.com/office/drawing/2015/10/21/chartex" xmlns:cx3="http://schemas.microsoft.com/office/drawing/2016/5/9/chartex" xmlns:cx4="http://schemas.microsoft.com/office/drawing/2016/5/10/chartex" xmlns:cx5="http://schemas.microsoft.com/office/drawing/2016/5/11/chartex" xmlns:cx6="http://schemas.microsoft.com/office/drawing/2016/5/12/chartex" xmlns:cx7="http://schemas.microsoft.com/office/drawing/2016/5/13/chartex" xmlns:cx8="http://schemas.microsoft.com/office/drawing/2016/5/14/chartex" xmlns:mc="http://schemas.openxmlformats.org/markup-compatibility/2006" xmlns:aink="http://schemas.microsoft.com/office/drawing/2016/ink" xmlns:am3d="http://schemas.microsoft.com/office/drawing/2017/model3d" xmlns:o="urn:schemas-microsoft-com:office:office" xmlns:oel="http://schemas.microsoft.com/office/2019/extlst" xmlns:r="http://schemas.openxmlformats.org/officeDocument/2006/relationships" xmlns:m="http://schemas.openxmlformats.org/officeDocument/2006/math" xmlns:v="urn:schemas-microsoft-com:vml" xmlns:wp14="http://schemas.microsoft.com/office/word/2010/wordprocessingDrawing" xmlns:wp="http://schemas.openxmlformats.org/drawingml/2006/wordprocessingDrawing" xmlns:w10="urn:schemas-microsoft-com:office:word" xmlns:w="http://schemas.openxmlformats.org/wordprocessingml/2006/main" xmlns:w14="http://schemas.microsoft.com/office/word/2010/wordml" xmlns:w15="http://schemas.microsoft.com/office/word/2012/wordml" xmlns:w16cex="http://schemas.microsoft.com/office/word/2018/wordml/cex" xmlns:w16cid="http://schemas.microsoft.com/office/word/2016/wordml/cid" xmlns:w16="http://schemas.microsoft.com/office/word/2018/wordml" xmlns:w16sdtdh="http://schemas.microsoft.com/office/word/2020/wordml/sdtdatahash" xmlns:w16se="http://schemas.microsoft.com/office/word/2015/wordml/symex" xmlns:wpg="http://schemas.microsoft.com/office/word/2010/wordprocessingGroup" xmlns:wpi="http://schemas.microsoft.com/office/word/2010/wordprocessingInk" xmlns:wne="http://schemas.microsoft.com/office/word/2006/wordml" xmlns:wps="http://schemas.microsoft.com/office/word/2010/wordprocessingShape" mc:Ignorable="w14 w15 w16se w16cid w16 w16cex w16sdtdh wp14">
   <w15:commentEx w15:paraId="0BDABD85" w15:done="0"/>
   <w15:commentEx w15:paraId="2370D400" w15:paraIdParent="0BDABD85" w15:done="0"/>
+  <w15:commentEx w15:paraId="5DF21283" w15:done="0"/>
   <w15:commentEx w15:paraId="6F98E68D" w15:done="0"/>
   <w15:commentEx w15:paraId="06DC3A3F" w15:done="0"/>
   <w15:commentEx w15:paraId="75240CBF" w15:done="0"/>
@@ -22960,6 +23036,7 @@
 <w16cex:commentsExtensible xmlns:wpc="http://schemas.microsoft.com/office/word/2010/wordprocessingCanvas" xmlns:cx="http://schemas.microsoft.com/office/drawing/2014/chartex" xmlns:cx1="http://schemas.microsoft.com/office/drawing/2015/9/8/chartex" xmlns:cx2="http://schemas.microsoft.com/office/drawing/2015/10/21/chartex" xmlns:cx3="http://schemas.microsoft.com/office/drawing/2016/5/9/chartex" xmlns:cx4="http://schemas.microsoft.com/office/drawing/2016/5/10/chartex" xmlns:cx5="http://schemas.microsoft.com/office/drawing/2016/5/11/chartex" xmlns:cx6="http://schemas.microsoft.com/office/drawing/2016/5/12/chartex" xmlns:cx7="http://schemas.microsoft.com/office/drawing/2016/5/13/chartex" xmlns:cx8="http://schemas.microsoft.com/office/drawing/2016/5/14/chartex" xmlns:mc="http://schemas.openxmlformats.org/markup-compatibility/2006" xmlns:aink="http://schemas.microsoft.com/office/drawing/2016/ink" xmlns:am3d="http://schemas.microsoft.com/office/drawing/2017/model3d" xmlns:o="urn:schemas-microsoft-com:office:office" xmlns:oel="http://schemas.microsoft.com/office/2019/extlst" xmlns:r="http://schemas.openxmlformats.org/officeDocument/2006/relationships" xmlns:m="http://schemas.openxmlformats.org/officeDocument/2006/math" xmlns:v="urn:schemas-microsoft-com:vml" xmlns:wp14="http://schemas.microsoft.com/office/word/2010/wordprocessingDrawing" xmlns:wp="http://schemas.openxmlformats.org/drawingml/2006/wordprocessingDrawing" xmlns:w10="urn:schemas-microsoft-com:office:word" xmlns:w="http://schemas.openxmlformats.org/wordprocessingml/2006/main" xmlns:w14="http://schemas.microsoft.com/office/word/2010/wordml" xmlns:w15="http://schemas.microsoft.com/office/word/2012/wordml" xmlns:w16cex="http://schemas.microsoft.com/office/word/2018/wordml/cex" xmlns:w16cid="http://schemas.microsoft.com/office/word/2016/wordml/cid" xmlns:w16="http://schemas.microsoft.com/office/word/2018/wordml" xmlns:w16sdtdh="http://schemas.microsoft.com/office/word/2020/wordml/sdtdatahash" xmlns:w16se="http://schemas.microsoft.com/office/word/2015/wordml/symex" xmlns:wpg="http://schemas.microsoft.com/office/word/2010/wordprocessingGroup" xmlns:wpi="http://schemas.microsoft.com/office/word/2010/wordprocessingInk" xmlns:wne="http://schemas.microsoft.com/office/word/2006/wordml" xmlns:wps="http://schemas.microsoft.com/office/word/2010/wordprocessingShape" mc:Ignorable="w14 w15 w16se w16cid w16 w16cex w16sdtdh wp14">
   <w16cex:commentExtensible w16cex:durableId="2713DD6A" w16cex:dateUtc="2022-11-08T00:39:00Z"/>
   <w16cex:commentExtensible w16cex:durableId="2713DD76" w16cex:dateUtc="2022-11-08T00:39:00Z"/>
+  <w16cex:commentExtensible w16cex:durableId="2732E515" w16cex:dateUtc="2022-12-01T13:32:00Z"/>
   <w16cex:commentExtensible w16cex:durableId="26F2B64E" w16cex:dateUtc="2022-10-13T20:07:00Z"/>
   <w16cex:commentExtensible w16cex:durableId="26F1519C" w16cex:dateUtc="2022-10-12T18:45:00Z"/>
   <w16cex:commentExtensible w16cex:durableId="26F165A2" w16cex:dateUtc="2022-10-12T20:11:00Z"/>
@@ -22972,6 +23049,7 @@
 <w16cid:commentsIds xmlns:wpc="http://schemas.microsoft.com/office/word/2010/wordprocessingCanvas" xmlns:cx="http://schemas.microsoft.com/office/drawing/2014/chartex" xmlns:cx1="http://schemas.microsoft.com/office/drawing/2015/9/8/chartex" xmlns:cx2="http://schemas.microsoft.com/office/drawing/2015/10/21/chartex" xmlns:cx3="http://schemas.microsoft.com/office/drawing/2016/5/9/chartex" xmlns:cx4="http://schemas.microsoft.com/office/drawing/2016/5/10/chartex" xmlns:cx5="http://schemas.microsoft.com/office/drawing/2016/5/11/chartex" xmlns:cx6="http://schemas.microsoft.com/office/drawing/2016/5/12/chartex" xmlns:cx7="http://schemas.microsoft.com/office/drawing/2016/5/13/chartex" xmlns:cx8="http://schemas.microsoft.com/office/drawing/2016/5/14/chartex" xmlns:mc="http://schemas.openxmlformats.org/markup-compatibility/2006" xmlns:aink="http://schemas.microsoft.com/office/drawing/2016/ink" xmlns:am3d="http://schemas.microsoft.com/office/drawing/2017/model3d" xmlns:o="urn:schemas-microsoft-com:office:office" xmlns:oel="http://schemas.microsoft.com/office/2019/extlst" xmlns:r="http://schemas.openxmlformats.org/officeDocument/2006/relationships" xmlns:m="http://schemas.openxmlformats.org/officeDocument/2006/math" xmlns:v="urn:schemas-microsoft-com:vml" xmlns:wp14="http://schemas.microsoft.com/office/word/2010/wordprocessingDrawing" xmlns:wp="http://schemas.openxmlformats.org/drawingml/2006/wordprocessingDrawing" xmlns:w10="urn:schemas-microsoft-com:office:word" xmlns:w="http://schemas.openxmlformats.org/wordprocessingml/2006/main" xmlns:w14="http://schemas.microsoft.com/office/word/2010/wordml" xmlns:w15="http://schemas.microsoft.com/office/word/2012/wordml" xmlns:w16cex="http://schemas.microsoft.com/office/word/2018/wordml/cex" xmlns:w16cid="http://schemas.microsoft.com/office/word/2016/wordml/cid" xmlns:w16="http://schemas.microsoft.com/office/word/2018/wordml" xmlns:w16sdtdh="http://schemas.microsoft.com/office/word/2020/wordml/sdtdatahash" xmlns:w16se="http://schemas.microsoft.com/office/word/2015/wordml/symex" xmlns:wpg="http://schemas.microsoft.com/office/word/2010/wordprocessingGroup" xmlns:wpi="http://schemas.microsoft.com/office/word/2010/wordprocessingInk" xmlns:wne="http://schemas.microsoft.com/office/word/2006/wordml" xmlns:wps="http://schemas.microsoft.com/office/word/2010/wordprocessingShape" mc:Ignorable="w14 w15 w16se w16cid w16 w16cex w16sdtdh wp14">
   <w16cid:commentId w16cid:paraId="0BDABD85" w16cid:durableId="2713DD6A"/>
   <w16cid:commentId w16cid:paraId="2370D400" w16cid:durableId="2713DD76"/>
+  <w16cid:commentId w16cid:paraId="5DF21283" w16cid:durableId="2732E515"/>
   <w16cid:commentId w16cid:paraId="6F98E68D" w16cid:durableId="26F2B64E"/>
   <w16cid:commentId w16cid:paraId="06DC3A3F" w16cid:durableId="26F1519C"/>
   <w16cid:commentId w16cid:paraId="75240CBF" w16cid:durableId="26F165A2"/>
@@ -23336,10 +23414,10 @@
 <file path=word/people.xml><?xml version="1.0" encoding="utf-8"?>
 <w15:people xmlns:wpc="http://schemas.microsoft.com/office/word/2010/wordprocessingCanvas" xmlns:cx="http://schemas.microsoft.com/office/drawing/2014/chartex" xmlns:cx1="http://schemas.microsoft.com/office/drawing/2015/9/8/chartex" xmlns:cx2="http://schemas.microsoft.com/office/drawing/2015/10/21/chartex" xmlns:cx3="http://schemas.microsoft.com/office/drawing/2016/5/9/chartex" xmlns:cx4="http://schemas.microsoft.com/office/drawing/2016/5/10/chartex" xmlns:cx5="http://schemas.microsoft.com/office/drawing/2016/5/11/chartex" xmlns:cx6="http://schemas.microsoft.com/office/drawing/2016/5/12/chartex" xmlns:cx7="http://schemas.microsoft.com/office/drawing/2016/5/13/chartex" xmlns:cx8="http://schemas.microsoft.com/office/drawing/2016/5/14/chartex" xmlns:mc="http://schemas.openxmlformats.org/markup-compatibility/2006" xmlns:aink="http://schemas.microsoft.com/office/drawing/2016/ink" xmlns:am3d="http://schemas.microsoft.com/office/drawing/2017/model3d" xmlns:o="urn:schemas-microsoft-com:office:office" xmlns:oel="http://schemas.microsoft.com/office/2019/extlst" xmlns:r="http://schemas.openxmlformats.org/officeDocument/2006/relationships" xmlns:m="http://schemas.openxmlformats.org/officeDocument/2006/math" xmlns:v="urn:schemas-microsoft-com:vml" xmlns:wp14="http://schemas.microsoft.com/office/word/2010/wordprocessingDrawing" xmlns:wp="http://schemas.openxmlformats.org/drawingml/2006/wordprocessingDrawing" xmlns:w10="urn:schemas-microsoft-com:office:word" xmlns:w="http://schemas.openxmlformats.org/wordprocessingml/2006/main" xmlns:w14="http://schemas.microsoft.com/office/word/2010/wordml" xmlns:w15="http://schemas.microsoft.com/office/word/2012/wordml" xmlns:w16cex="http://schemas.microsoft.com/office/word/2018/wordml/cex" xmlns:w16cid="http://schemas.microsoft.com/office/word/2016/wordml/cid" xmlns:w16="http://schemas.microsoft.com/office/word/2018/wordml" xmlns:w16sdtdh="http://schemas.microsoft.com/office/word/2020/wordml/sdtdatahash" xmlns:w16se="http://schemas.microsoft.com/office/word/2015/wordml/symex" xmlns:wpg="http://schemas.microsoft.com/office/word/2010/wordprocessingGroup" xmlns:wpi="http://schemas.microsoft.com/office/word/2010/wordprocessingInk" xmlns:wne="http://schemas.microsoft.com/office/word/2006/wordml" xmlns:wps="http://schemas.microsoft.com/office/word/2010/wordprocessingShape" mc:Ignorable="w14 w15 w16se w16cid w16 w16cex w16sdtdh wp14">
   <w15:person w15:author="Ethan Bard">
-    <w15:presenceInfo w15:providerId="Windows Live" w15:userId="85848d4c93a23b60"/>
+    <w15:presenceInfo w15:providerId="AD" w15:userId="S::ebard@floridapoly.edu::8c104b3f-7c00-4b1f-9da7-18c26a640edd"/>
   </w15:person>
   <w15:person w15:author="Ethan Bard [2]">
-    <w15:presenceInfo w15:providerId="AD" w15:userId="S::ebard@floridapoly.edu::8c104b3f-7c00-4b1f-9da7-18c26a640edd"/>
+    <w15:presenceInfo w15:providerId="Windows Live" w15:userId="85848d4c93a23b60"/>
   </w15:person>
 </w15:people>
 </file>
@@ -24175,6 +24253,16 @@
       <w:szCs w:val="36"/>
     </w:rPr>
   </w:style>
+  <w:style w:type="paragraph" w:styleId="Revision">
+    <w:name w:val="Revision"/>
+    <w:hidden/>
+    <w:uiPriority w:val="99"/>
+    <w:semiHidden/>
+    <w:rsid w:val="000D600B"/>
+    <w:pPr>
+      <w:spacing w:after="0" w:line="240" w:lineRule="auto"/>
+    </w:pPr>
+  </w:style>
 </w:styles>
 </file>
 

</xml_diff>

<commit_message>
small change to some output tables, bugfix
</commit_message>
<xml_diff>
--- a/Statistical Analysis.docx
+++ b/Statistical Analysis.docx
@@ -132,8 +132,13 @@
         </w:numPr>
         <w:spacing w:line="480" w:lineRule="auto"/>
       </w:pPr>
-      <w:r>
-        <w:t xml:space="preserve">Smaller BIC is better. Indicates good model fit for dataset. </w:t>
+      <w:proofErr w:type="gramStart"/>
+      <w:r>
+        <w:t>Smaller</w:t>
+      </w:r>
+      <w:proofErr w:type="gramEnd"/>
+      <w:r>
+        <w:t xml:space="preserve"> BIC is better. Indicates good model fit for dataset. </w:t>
       </w:r>
     </w:p>
     <w:p>
@@ -159,7 +164,15 @@
         <w:spacing w:line="480" w:lineRule="auto"/>
       </w:pPr>
       <w:r>
-        <w:t xml:space="preserve">&gt; 10 : very strong evidence </w:t>
+        <w:t xml:space="preserve">&gt; </w:t>
+      </w:r>
+      <w:proofErr w:type="gramStart"/>
+      <w:r>
+        <w:t>10 :</w:t>
+      </w:r>
+      <w:proofErr w:type="gramEnd"/>
+      <w:r>
+        <w:t xml:space="preserve"> very strong evidence </w:t>
       </w:r>
     </w:p>
     <w:p>
@@ -172,7 +185,15 @@
         <w:spacing w:line="480" w:lineRule="auto"/>
       </w:pPr>
       <w:r>
-        <w:t>6-10 : strong evidence</w:t>
+        <w:t>6-</w:t>
+      </w:r>
+      <w:proofErr w:type="gramStart"/>
+      <w:r>
+        <w:t>10 :</w:t>
+      </w:r>
+      <w:proofErr w:type="gramEnd"/>
+      <w:r>
+        <w:t xml:space="preserve"> strong evidence</w:t>
       </w:r>
     </w:p>
     <w:p>
@@ -185,7 +206,15 @@
         <w:spacing w:line="480" w:lineRule="auto"/>
       </w:pPr>
       <w:r>
-        <w:t>2 – 6 : positive evidence</w:t>
+        <w:t xml:space="preserve">2 – </w:t>
+      </w:r>
+      <w:proofErr w:type="gramStart"/>
+      <w:r>
+        <w:t>6 :</w:t>
+      </w:r>
+      <w:proofErr w:type="gramEnd"/>
+      <w:r>
+        <w:t xml:space="preserve"> positive evidence</w:t>
       </w:r>
     </w:p>
     <w:p>
@@ -198,7 +227,15 @@
         <w:spacing w:line="480" w:lineRule="auto"/>
       </w:pPr>
       <w:r>
-        <w:t>0 – 2 : weak evidence</w:t>
+        <w:t xml:space="preserve">0 – </w:t>
+      </w:r>
+      <w:proofErr w:type="gramStart"/>
+      <w:r>
+        <w:t>2 :</w:t>
+      </w:r>
+      <w:proofErr w:type="gramEnd"/>
+      <w:r>
+        <w:t xml:space="preserve"> weak evidence</w:t>
       </w:r>
     </w:p>
     <w:p>
@@ -465,7 +502,10 @@
         <w:t>via Chi-Square</w:t>
       </w:r>
       <w:r>
-        <w:t xml:space="preserve">. </w:t>
+        <w:t>.</w:t>
+      </w:r>
+      <w:r>
+        <w:t xml:space="preserve"> </w:t>
       </w:r>
     </w:p>
     <w:p>
@@ -509,7 +549,19 @@
         <w:rPr>
           <w:highlight w:val="yellow"/>
         </w:rPr>
-        <w:t xml:space="preserve"> for the three models indicate that Model </w:t>
+        <w:t xml:space="preserve"> for the </w:t>
+      </w:r>
+      <w:r>
+        <w:rPr>
+          <w:highlight w:val="yellow"/>
+        </w:rPr>
+        <w:t>six</w:t>
+      </w:r>
+      <w:r>
+        <w:rPr>
+          <w:highlight w:val="yellow"/>
+        </w:rPr>
+        <w:t xml:space="preserve"> models indicate that Model </w:t>
       </w:r>
       <w:r>
         <w:rPr>
@@ -1303,11 +1355,19 @@
         </w:rPr>
         <w:t xml:space="preserve">the IQR and median values when </w:t>
       </w:r>
-      <w:r>
-        <w:rPr>
-          <w:highlight w:val="yellow"/>
-        </w:rPr>
-        <w:t xml:space="preserve">grouping </w:t>
+      <w:proofErr w:type="gramStart"/>
+      <w:r>
+        <w:rPr>
+          <w:highlight w:val="yellow"/>
+        </w:rPr>
+        <w:t>grouping</w:t>
+      </w:r>
+      <w:proofErr w:type="gramEnd"/>
+      <w:r>
+        <w:rPr>
+          <w:highlight w:val="yellow"/>
+        </w:rPr>
+        <w:t xml:space="preserve"> </w:t>
       </w:r>
       <w:r>
         <w:rPr>
@@ -1476,7 +1536,21 @@
         <w:rPr>
           <w:highlight w:val="yellow"/>
         </w:rPr>
-        <w:t xml:space="preserve">. The majority of probabilities </w:t>
+        <w:t xml:space="preserve">. </w:t>
+      </w:r>
+      <w:proofErr w:type="gramStart"/>
+      <w:r>
+        <w:rPr>
+          <w:highlight w:val="yellow"/>
+        </w:rPr>
+        <w:t>The majority of</w:t>
+      </w:r>
+      <w:proofErr w:type="gramEnd"/>
+      <w:r>
+        <w:rPr>
+          <w:highlight w:val="yellow"/>
+        </w:rPr>
+        <w:t xml:space="preserve"> probabilities </w:t>
       </w:r>
       <w:r>
         <w:rPr>
@@ -2007,17 +2081,6 @@
         <w:gridCol w:w="1056"/>
         <w:gridCol w:w="967"/>
         <w:gridCol w:w="1056"/>
-        <w:tblGridChange w:id="9">
-          <w:tblGrid>
-            <w:gridCol w:w="3132"/>
-            <w:gridCol w:w="967"/>
-            <w:gridCol w:w="1056"/>
-            <w:gridCol w:w="967"/>
-            <w:gridCol w:w="1056"/>
-            <w:gridCol w:w="967"/>
-            <w:gridCol w:w="1056"/>
-          </w:tblGrid>
-        </w:tblGridChange>
       </w:tblGrid>
       <w:tr>
         <w:tc>
@@ -3250,16 +3313,202 @@
                 <w:sz w:val="18"/>
                 <w:szCs w:val="18"/>
               </w:rPr>
-              <w:t xml:space="preserve">Out-of-Sample test </w:t>
-            </w:r>
-            <w:r>
+              <w:t>Out-of-Sample test Specificity</w:t>
+            </w:r>
+          </w:p>
+        </w:tc>
+        <w:tc>
+          <w:tcPr>
+            <w:tcW w:w="967" w:type="dxa"/>
+          </w:tcPr>
+          <w:p>
+            <w:pPr>
+              <w:spacing w:line="480" w:lineRule="auto"/>
+              <w:rPr>
+                <w:sz w:val="18"/>
+                <w:szCs w:val="18"/>
+              </w:rPr>
+            </w:pPr>
+            <w:r>
+              <w:rPr>
+                <w:sz w:val="18"/>
+                <w:szCs w:val="18"/>
+              </w:rPr>
+              <w:t>.</w:t>
+            </w:r>
+            <w:r>
+              <w:rPr>
+                <w:sz w:val="18"/>
+                <w:szCs w:val="18"/>
+              </w:rPr>
+              <w:t>67</w:t>
+            </w:r>
+          </w:p>
+        </w:tc>
+        <w:tc>
+          <w:tcPr>
+            <w:tcW w:w="1056" w:type="dxa"/>
+          </w:tcPr>
+          <w:p>
+            <w:pPr>
+              <w:spacing w:line="480" w:lineRule="auto"/>
+              <w:rPr>
+                <w:sz w:val="18"/>
+                <w:szCs w:val="18"/>
+              </w:rPr>
+            </w:pPr>
+            <w:r>
+              <w:rPr>
+                <w:sz w:val="18"/>
+                <w:szCs w:val="18"/>
+              </w:rPr>
+              <w:t>.</w:t>
+            </w:r>
+            <w:r>
+              <w:rPr>
+                <w:sz w:val="18"/>
+                <w:szCs w:val="18"/>
+              </w:rPr>
+              <w:t>69</w:t>
+            </w:r>
+          </w:p>
+        </w:tc>
+        <w:tc>
+          <w:tcPr>
+            <w:tcW w:w="967" w:type="dxa"/>
+          </w:tcPr>
+          <w:p>
+            <w:pPr>
+              <w:spacing w:line="480" w:lineRule="auto"/>
+              <w:rPr>
+                <w:sz w:val="18"/>
+                <w:szCs w:val="18"/>
+              </w:rPr>
+            </w:pPr>
+            <w:r>
+              <w:rPr>
+                <w:sz w:val="18"/>
+                <w:szCs w:val="18"/>
+              </w:rPr>
+              <w:t>.</w:t>
+            </w:r>
+            <w:r>
+              <w:rPr>
+                <w:sz w:val="18"/>
+                <w:szCs w:val="18"/>
+              </w:rPr>
+              <w:t>58</w:t>
+            </w:r>
+          </w:p>
+        </w:tc>
+        <w:tc>
+          <w:tcPr>
+            <w:tcW w:w="1056" w:type="dxa"/>
+          </w:tcPr>
+          <w:p>
+            <w:pPr>
+              <w:spacing w:line="480" w:lineRule="auto"/>
+              <w:rPr>
+                <w:sz w:val="18"/>
+                <w:szCs w:val="18"/>
+              </w:rPr>
+            </w:pPr>
+            <w:r>
+              <w:rPr>
+                <w:sz w:val="18"/>
+                <w:szCs w:val="18"/>
+              </w:rPr>
+              <w:t>0.</w:t>
+            </w:r>
+            <w:r>
+              <w:rPr>
+                <w:sz w:val="18"/>
+                <w:szCs w:val="18"/>
+              </w:rPr>
+              <w:t>51</w:t>
+            </w:r>
+          </w:p>
+        </w:tc>
+        <w:tc>
+          <w:tcPr>
+            <w:tcW w:w="967" w:type="dxa"/>
+          </w:tcPr>
+          <w:p>
+            <w:pPr>
+              <w:spacing w:line="480" w:lineRule="auto"/>
+              <w:rPr>
+                <w:sz w:val="18"/>
+                <w:szCs w:val="18"/>
+              </w:rPr>
+            </w:pPr>
+            <w:r>
+              <w:rPr>
+                <w:sz w:val="18"/>
+                <w:szCs w:val="18"/>
+              </w:rPr>
+              <w:t>0.</w:t>
+            </w:r>
+            <w:r>
+              <w:rPr>
+                <w:sz w:val="18"/>
+                <w:szCs w:val="18"/>
+              </w:rPr>
+              <w:t>92</w:t>
+            </w:r>
+          </w:p>
+        </w:tc>
+        <w:tc>
+          <w:tcPr>
+            <w:tcW w:w="1056" w:type="dxa"/>
+          </w:tcPr>
+          <w:p>
+            <w:pPr>
+              <w:spacing w:line="480" w:lineRule="auto"/>
+              <w:rPr>
+                <w:sz w:val="18"/>
+                <w:szCs w:val="18"/>
+              </w:rPr>
+            </w:pPr>
+            <w:r>
+              <w:rPr>
+                <w:sz w:val="18"/>
+                <w:szCs w:val="18"/>
+              </w:rPr>
+              <w:t>0.</w:t>
+            </w:r>
+            <w:r>
+              <w:rPr>
+                <w:sz w:val="18"/>
+                <w:szCs w:val="18"/>
+              </w:rPr>
+              <w:t>93</w:t>
+            </w:r>
+          </w:p>
+        </w:tc>
+      </w:tr>
+      <w:tr>
+        <w:tc>
+          <w:tcPr>
+            <w:tcW w:w="3132" w:type="dxa"/>
+          </w:tcPr>
+          <w:p>
+            <w:pPr>
+              <w:spacing w:line="480" w:lineRule="auto"/>
               <w:rPr>
                 <w:b/>
                 <w:bCs/>
                 <w:sz w:val="18"/>
                 <w:szCs w:val="18"/>
               </w:rPr>
-              <w:t>Specificity</w:t>
+            </w:pPr>
+            <w:r>
+              <w:rPr>
+                <w:b/>
+                <w:bCs/>
+                <w:sz w:val="18"/>
+                <w:szCs w:val="18"/>
+              </w:rPr>
+              <w:t>Out-of-Sample test F1 Score</w:t>
             </w:r>
           </w:p>
         </w:tc>
@@ -3275,20 +3524,6 @@
                 <w:szCs w:val="18"/>
               </w:rPr>
             </w:pPr>
-            <w:r>
-              <w:rPr>
-                <w:sz w:val="18"/>
-                <w:szCs w:val="18"/>
-              </w:rPr>
-              <w:t>.</w:t>
-            </w:r>
-            <w:r>
-              <w:rPr>
-                <w:sz w:val="18"/>
-                <w:szCs w:val="18"/>
-              </w:rPr>
-              <w:t>67</w:t>
-            </w:r>
           </w:p>
         </w:tc>
         <w:tc>
@@ -3303,20 +3538,6 @@
                 <w:szCs w:val="18"/>
               </w:rPr>
             </w:pPr>
-            <w:r>
-              <w:rPr>
-                <w:sz w:val="18"/>
-                <w:szCs w:val="18"/>
-              </w:rPr>
-              <w:t>.</w:t>
-            </w:r>
-            <w:r>
-              <w:rPr>
-                <w:sz w:val="18"/>
-                <w:szCs w:val="18"/>
-              </w:rPr>
-              <w:t>69</w:t>
-            </w:r>
           </w:p>
         </w:tc>
         <w:tc>
@@ -3331,20 +3552,6 @@
                 <w:szCs w:val="18"/>
               </w:rPr>
             </w:pPr>
-            <w:r>
-              <w:rPr>
-                <w:sz w:val="18"/>
-                <w:szCs w:val="18"/>
-              </w:rPr>
-              <w:t>.</w:t>
-            </w:r>
-            <w:r>
-              <w:rPr>
-                <w:sz w:val="18"/>
-                <w:szCs w:val="18"/>
-              </w:rPr>
-              <w:t>58</w:t>
-            </w:r>
           </w:p>
         </w:tc>
         <w:tc>
@@ -3359,20 +3566,6 @@
                 <w:szCs w:val="18"/>
               </w:rPr>
             </w:pPr>
-            <w:r>
-              <w:rPr>
-                <w:sz w:val="18"/>
-                <w:szCs w:val="18"/>
-              </w:rPr>
-              <w:t>0.</w:t>
-            </w:r>
-            <w:r>
-              <w:rPr>
-                <w:sz w:val="18"/>
-                <w:szCs w:val="18"/>
-              </w:rPr>
-              <w:t>51</w:t>
-            </w:r>
           </w:p>
         </w:tc>
         <w:tc>
@@ -3387,20 +3580,6 @@
                 <w:szCs w:val="18"/>
               </w:rPr>
             </w:pPr>
-            <w:r>
-              <w:rPr>
-                <w:sz w:val="18"/>
-                <w:szCs w:val="18"/>
-              </w:rPr>
-              <w:t>0.</w:t>
-            </w:r>
-            <w:r>
-              <w:rPr>
-                <w:sz w:val="18"/>
-                <w:szCs w:val="18"/>
-              </w:rPr>
-              <w:t>92</w:t>
-            </w:r>
           </w:p>
         </w:tc>
         <w:tc>
@@ -3415,20 +3594,6 @@
                 <w:szCs w:val="18"/>
               </w:rPr>
             </w:pPr>
-            <w:r>
-              <w:rPr>
-                <w:sz w:val="18"/>
-                <w:szCs w:val="18"/>
-              </w:rPr>
-              <w:t>0.</w:t>
-            </w:r>
-            <w:r>
-              <w:rPr>
-                <w:sz w:val="18"/>
-                <w:szCs w:val="18"/>
-              </w:rPr>
-              <w:t>93</w:t>
-            </w:r>
           </w:p>
         </w:tc>
       </w:tr>
@@ -3454,7 +3619,7 @@
                 <w:sz w:val="18"/>
                 <w:szCs w:val="18"/>
               </w:rPr>
-              <w:t>Out-of-Sample test F1 Score</w:t>
+              <w:t>Out-of-Sample Test Balanced Accuracy</w:t>
             </w:r>
           </w:p>
         </w:tc>
@@ -3470,6 +3635,13 @@
                 <w:szCs w:val="18"/>
               </w:rPr>
             </w:pPr>
+            <w:r>
+              <w:rPr>
+                <w:sz w:val="18"/>
+                <w:szCs w:val="18"/>
+              </w:rPr>
+              <w:t>.75</w:t>
+            </w:r>
           </w:p>
         </w:tc>
         <w:tc>
@@ -3484,6 +3656,13 @@
                 <w:szCs w:val="18"/>
               </w:rPr>
             </w:pPr>
+            <w:r>
+              <w:rPr>
+                <w:sz w:val="18"/>
+                <w:szCs w:val="18"/>
+              </w:rPr>
+              <w:t>.71</w:t>
+            </w:r>
           </w:p>
         </w:tc>
         <w:tc>
@@ -3498,6 +3677,13 @@
                 <w:szCs w:val="18"/>
               </w:rPr>
             </w:pPr>
+            <w:r>
+              <w:rPr>
+                <w:sz w:val="18"/>
+                <w:szCs w:val="18"/>
+              </w:rPr>
+              <w:t>.73</w:t>
+            </w:r>
           </w:p>
         </w:tc>
         <w:tc>
@@ -3512,6 +3698,13 @@
                 <w:szCs w:val="18"/>
               </w:rPr>
             </w:pPr>
+            <w:r>
+              <w:rPr>
+                <w:sz w:val="18"/>
+                <w:szCs w:val="18"/>
+              </w:rPr>
+              <w:t>0.73</w:t>
+            </w:r>
           </w:p>
         </w:tc>
         <w:tc>
@@ -3526,6 +3719,13 @@
                 <w:szCs w:val="18"/>
               </w:rPr>
             </w:pPr>
+            <w:r>
+              <w:rPr>
+                <w:sz w:val="18"/>
+                <w:szCs w:val="18"/>
+              </w:rPr>
+              <w:t>0.71</w:t>
+            </w:r>
           </w:p>
         </w:tc>
         <w:tc>
@@ -3540,200 +3740,12 @@
                 <w:szCs w:val="18"/>
               </w:rPr>
             </w:pPr>
-          </w:p>
-        </w:tc>
-      </w:tr>
-      <w:tr>
-        <w:tc>
-          <w:tcPr>
-            <w:tcW w:w="3132" w:type="dxa"/>
-          </w:tcPr>
-          <w:p>
-            <w:pPr>
-              <w:spacing w:line="480" w:lineRule="auto"/>
-              <w:rPr>
-                <w:b/>
-                <w:bCs/>
-                <w:sz w:val="18"/>
-                <w:szCs w:val="18"/>
-              </w:rPr>
-            </w:pPr>
-            <w:r>
-              <w:rPr>
-                <w:b/>
-                <w:bCs/>
-                <w:sz w:val="18"/>
-                <w:szCs w:val="18"/>
-              </w:rPr>
-              <w:t>Out-of-Sample Test Balanced Accuracy</w:t>
-            </w:r>
-          </w:p>
-        </w:tc>
-        <w:tc>
-          <w:tcPr>
-            <w:tcW w:w="967" w:type="dxa"/>
-          </w:tcPr>
-          <w:p>
-            <w:pPr>
-              <w:spacing w:line="480" w:lineRule="auto"/>
-              <w:rPr>
-                <w:sz w:val="18"/>
-                <w:szCs w:val="18"/>
-              </w:rPr>
-            </w:pPr>
-            <w:r>
-              <w:rPr>
-                <w:sz w:val="18"/>
-                <w:szCs w:val="18"/>
-              </w:rPr>
-              <w:t>.</w:t>
-            </w:r>
-            <w:r>
-              <w:rPr>
-                <w:sz w:val="18"/>
-                <w:szCs w:val="18"/>
-              </w:rPr>
-              <w:t>75</w:t>
-            </w:r>
-          </w:p>
-        </w:tc>
-        <w:tc>
-          <w:tcPr>
-            <w:tcW w:w="1056" w:type="dxa"/>
-          </w:tcPr>
-          <w:p>
-            <w:pPr>
-              <w:spacing w:line="480" w:lineRule="auto"/>
-              <w:rPr>
-                <w:sz w:val="18"/>
-                <w:szCs w:val="18"/>
-              </w:rPr>
-            </w:pPr>
-            <w:r>
-              <w:rPr>
-                <w:sz w:val="18"/>
-                <w:szCs w:val="18"/>
-              </w:rPr>
-              <w:t>.</w:t>
-            </w:r>
-            <w:r>
-              <w:rPr>
-                <w:sz w:val="18"/>
-                <w:szCs w:val="18"/>
-              </w:rPr>
-              <w:t>71</w:t>
-            </w:r>
-          </w:p>
-        </w:tc>
-        <w:tc>
-          <w:tcPr>
-            <w:tcW w:w="967" w:type="dxa"/>
-          </w:tcPr>
-          <w:p>
-            <w:pPr>
-              <w:spacing w:line="480" w:lineRule="auto"/>
-              <w:rPr>
-                <w:sz w:val="18"/>
-                <w:szCs w:val="18"/>
-              </w:rPr>
-            </w:pPr>
-            <w:r>
-              <w:rPr>
-                <w:sz w:val="18"/>
-                <w:szCs w:val="18"/>
-              </w:rPr>
-              <w:t>.</w:t>
-            </w:r>
-            <w:r>
-              <w:rPr>
-                <w:sz w:val="18"/>
-                <w:szCs w:val="18"/>
-              </w:rPr>
-              <w:t>73</w:t>
-            </w:r>
-          </w:p>
-        </w:tc>
-        <w:tc>
-          <w:tcPr>
-            <w:tcW w:w="1056" w:type="dxa"/>
-          </w:tcPr>
-          <w:p>
-            <w:pPr>
-              <w:spacing w:line="480" w:lineRule="auto"/>
-              <w:rPr>
-                <w:sz w:val="18"/>
-                <w:szCs w:val="18"/>
-              </w:rPr>
-            </w:pPr>
-            <w:r>
-              <w:rPr>
-                <w:sz w:val="18"/>
-                <w:szCs w:val="18"/>
-              </w:rPr>
-              <w:t>0.</w:t>
-            </w:r>
-            <w:r>
-              <w:rPr>
-                <w:sz w:val="18"/>
-                <w:szCs w:val="18"/>
-              </w:rPr>
-              <w:t>73</w:t>
-            </w:r>
-          </w:p>
-        </w:tc>
-        <w:tc>
-          <w:tcPr>
-            <w:tcW w:w="967" w:type="dxa"/>
-          </w:tcPr>
-          <w:p>
-            <w:pPr>
-              <w:spacing w:line="480" w:lineRule="auto"/>
-              <w:rPr>
-                <w:sz w:val="18"/>
-                <w:szCs w:val="18"/>
-              </w:rPr>
-            </w:pPr>
-            <w:r>
-              <w:rPr>
-                <w:sz w:val="18"/>
-                <w:szCs w:val="18"/>
-              </w:rPr>
-              <w:t>0.</w:t>
-            </w:r>
-            <w:r>
-              <w:rPr>
-                <w:sz w:val="18"/>
-                <w:szCs w:val="18"/>
-              </w:rPr>
-              <w:t>71</w:t>
-            </w:r>
-          </w:p>
-        </w:tc>
-        <w:tc>
-          <w:tcPr>
-            <w:tcW w:w="1056" w:type="dxa"/>
-          </w:tcPr>
-          <w:p>
-            <w:pPr>
-              <w:spacing w:line="480" w:lineRule="auto"/>
-              <w:rPr>
-                <w:sz w:val="18"/>
-                <w:szCs w:val="18"/>
-              </w:rPr>
-            </w:pPr>
-            <w:r>
-              <w:rPr>
-                <w:sz w:val="18"/>
-                <w:szCs w:val="18"/>
-              </w:rPr>
-              <w:t>0.</w:t>
-            </w:r>
-            <w:r>
-              <w:rPr>
-                <w:sz w:val="18"/>
-                <w:szCs w:val="18"/>
-              </w:rPr>
-              <w:t>55</w:t>
+            <w:r>
+              <w:rPr>
+                <w:sz w:val="18"/>
+                <w:szCs w:val="18"/>
+              </w:rPr>
+              <w:t>0.55</w:t>
             </w:r>
           </w:p>
         </w:tc>

</xml_diff>